<commit_message>
I don't know what i'm doing with this...
</commit_message>
<xml_diff>
--- a/FunctionalDecomp/functional decomp.docx
+++ b/FunctionalDecomp/functional decomp.docx
@@ -2,6 +2,46 @@
 <file path=word/document.xml><?xml version="1.0" encoding="utf-8"?>
 <w:document xmlns:wpc="http://schemas.microsoft.com/office/word/2010/wordprocessingCanvas" xmlns:mc="http://schemas.openxmlformats.org/markup-compatibility/2006" xmlns:o="urn:schemas-microsoft-com:office:office" xmlns:r="http://schemas.openxmlformats.org/officeDocument/2006/relationships" xmlns:m="http://schemas.openxmlformats.org/officeDocument/2006/math" xmlns:v="urn:schemas-microsoft-com:vml" xmlns:wp14="http://schemas.microsoft.com/office/word/2010/wordprocessingDrawing" xmlns:wp="http://schemas.openxmlformats.org/drawingml/2006/wordprocessingDrawing" xmlns:w10="urn:schemas-microsoft-com:office:word" xmlns:w="http://schemas.openxmlformats.org/wordprocessingml/2006/main" xmlns:w14="http://schemas.microsoft.com/office/word/2010/wordml" xmlns:w15="http://schemas.microsoft.com/office/word/2012/wordml" xmlns:wpg="http://schemas.microsoft.com/office/word/2010/wordprocessingGroup" xmlns:wpi="http://schemas.microsoft.com/office/word/2010/wordprocessingInk" xmlns:wne="http://schemas.microsoft.com/office/word/2006/wordml" xmlns:wps="http://schemas.microsoft.com/office/word/2010/wordprocessingShape" mc:Ignorable="w14 w15 wp14">
   <w:body>
+    <w:p>
+      <w:pPr>
+        <w:rPr>
+          <w:b/>
+          <w:sz w:val="32"/>
+        </w:rPr>
+      </w:pPr>
+      <w:r>
+        <w:rPr>
+          <w:b/>
+          <w:sz w:val="32"/>
+        </w:rPr>
+        <w:t>Phase Factor – Functional Decomposition</w:t>
+      </w:r>
+    </w:p>
+    <w:p>
+      <w:pPr>
+        <w:rPr>
+          <w:b/>
+          <w:sz w:val="32"/>
+        </w:rPr>
+      </w:pPr>
+      <w:r>
+        <w:rPr>
+          <w:b/>
+          <w:sz w:val="32"/>
+        </w:rPr>
+        <w:t>ECEN 4620</w:t>
+      </w:r>
+      <w:bookmarkStart w:id="0" w:name="_GoBack"/>
+      <w:bookmarkEnd w:id="0"/>
+    </w:p>
+    <w:p>
+      <w:pPr>
+        <w:rPr>
+          <w:b/>
+          <w:sz w:val="32"/>
+        </w:rPr>
+      </w:pPr>
+    </w:p>
     <w:p>
       <w:pPr>
         <w:rPr>
@@ -276,9 +316,6 @@
     <w:p/>
     <w:p/>
     <w:p/>
-    <w:p/>
-    <w:p/>
-    <w:p/>
     <w:p>
       <w:pPr>
         <w:rPr>
@@ -291,7 +328,6 @@
           <w:b/>
           <w:sz w:val="32"/>
         </w:rPr>
-        <w:lastRenderedPageBreak/>
         <w:t>FD1</w:t>
       </w:r>
     </w:p>
@@ -684,7 +720,6 @@
               <w:rPr>
                 <w:b/>
               </w:rPr>
-              <w:lastRenderedPageBreak/>
               <w:t>Module</w:t>
             </w:r>
           </w:p>
@@ -1118,8 +1153,6 @@
             <w:r>
               <w:t xml:space="preserve">to take in the raw power given to us over the Ethernet connection, and clean it up and convert it as necessary for the rest of our systems. </w:t>
             </w:r>
-            <w:bookmarkStart w:id="0" w:name="_GoBack"/>
-            <w:bookmarkEnd w:id="0"/>
           </w:p>
         </w:tc>
       </w:tr>

</xml_diff>